<commit_message>
Updated the reflection section for Workshop 1
</commit_message>
<xml_diff>
--- a/WS01/Workshop-01.docx
+++ b/WS01/Workshop-01.docx
@@ -240,12 +240,7 @@
         <w:t>in-lab</w:t>
       </w:r>
       <w:r>
-        <w:t xml:space="preserve"> workshop (23:59</w:t>
-      </w:r>
-      <w:bookmarkStart w:id="0" w:name="_GoBack"/>
-      <w:bookmarkEnd w:id="0"/>
-      <w:r>
-        <w:t>) (even if that day is a holiday).</w:t>
+        <w:t xml:space="preserve"> workshop (23:59) (even if that day is a holiday).</w:t>
       </w:r>
     </w:p>
     <w:p>
@@ -6060,7 +6055,27 @@
         <w:rPr>
           <w:lang w:val="en-CA" w:eastAsia="en-CA"/>
         </w:rPr>
-        <w:t xml:space="preserve">Create a text file named </w:t>
+        <w:t xml:space="preserve">Study your final solution, reread the related parts of the course notes, and make sure that you have understood the concepts covered by this workshop. </w:t>
+      </w:r>
+      <w:r>
+        <w:rPr>
+          <w:b/>
+          <w:lang w:val="en-CA" w:eastAsia="en-CA"/>
+        </w:rPr>
+        <w:t>This should take no less than 30 minutes of your time.</w:t>
+      </w:r>
+    </w:p>
+    <w:p>
+      <w:pPr>
+        <w:rPr>
+          <w:lang w:val="en-CA" w:eastAsia="en-CA"/>
+        </w:rPr>
+      </w:pPr>
+      <w:r>
+        <w:rPr>
+          <w:lang w:val="en-CA" w:eastAsia="en-CA"/>
+        </w:rPr>
+        <w:t xml:space="preserve">In a text file named </w:t>
       </w:r>
       <w:r>
         <w:rPr>
@@ -6073,7 +6088,7 @@
         <w:rPr>
           <w:lang w:val="en-CA" w:eastAsia="en-CA"/>
         </w:rPr>
-        <w:t xml:space="preserve"> and answer the following questions:</w:t>
+        <w:t xml:space="preserve"> explain in your own words what you have learned in completing this workshop. Include in your explanation but do not limit it to the following points:</w:t>
       </w:r>
     </w:p>
     <w:p>
@@ -6081,10 +6096,9 @@
         <w:pStyle w:val="ListParagraph"/>
         <w:numPr>
           <w:ilvl w:val="0"/>
-          <w:numId w:val="11"/>
+          <w:numId w:val="14"/>
         </w:numPr>
         <w:autoSpaceDE/>
-        <w:autoSpaceDN/>
         <w:adjustRightInd/>
         <w:rPr>
           <w:lang w:val="en-CA" w:eastAsia="en-CA"/>
@@ -6094,7 +6108,7 @@
         <w:rPr>
           <w:lang w:val="en-CA" w:eastAsia="en-CA"/>
         </w:rPr>
-        <w:t>What is a namespace? Explain its purpose.</w:t>
+        <w:t>the purpose of namespaces and header files;</w:t>
       </w:r>
     </w:p>
     <w:p>
@@ -6102,10 +6116,9 @@
         <w:pStyle w:val="ListParagraph"/>
         <w:numPr>
           <w:ilvl w:val="0"/>
-          <w:numId w:val="11"/>
+          <w:numId w:val="14"/>
         </w:numPr>
         <w:autoSpaceDE/>
-        <w:autoSpaceDN/>
         <w:adjustRightInd/>
         <w:rPr>
           <w:lang w:val="en-CA" w:eastAsia="en-CA"/>
@@ -6115,13 +6128,7 @@
         <w:rPr>
           <w:lang w:val="en-CA" w:eastAsia="en-CA"/>
         </w:rPr>
-        <w:t>Why ar</w:t>
-      </w:r>
-      <w:r>
-        <w:rPr>
-          <w:lang w:val="en-CA" w:eastAsia="en-CA"/>
-        </w:rPr>
-        <w:t>e header files needed? Explain.</w:t>
+        <w:t>why header files should not be compiled;</w:t>
       </w:r>
     </w:p>
     <w:p>
@@ -6129,10 +6136,9 @@
         <w:pStyle w:val="ListParagraph"/>
         <w:numPr>
           <w:ilvl w:val="0"/>
-          <w:numId w:val="11"/>
+          <w:numId w:val="14"/>
         </w:numPr>
         <w:autoSpaceDE/>
-        <w:autoSpaceDN/>
         <w:adjustRightInd/>
         <w:rPr>
           <w:lang w:val="en-CA" w:eastAsia="en-CA"/>
@@ -6142,54 +6148,7 @@
         <w:rPr>
           <w:lang w:val="en-CA" w:eastAsia="en-CA"/>
         </w:rPr>
-        <w:t xml:space="preserve">In the instructions above, you were directed to compile only </w:t>
-      </w:r>
-      <w:r>
-        <w:rPr>
-          <w:rStyle w:val="CodeInline"/>
-          <w:rFonts w:eastAsiaTheme="minorHAnsi"/>
-        </w:rPr>
-        <w:t>.cpp</w:t>
-      </w:r>
-      <w:r>
-        <w:rPr>
-          <w:lang w:val="en-CA" w:eastAsia="en-CA"/>
-        </w:rPr>
-        <w:t xml:space="preserve"> files but not the </w:t>
-      </w:r>
-      <w:r>
-        <w:rPr>
-          <w:rStyle w:val="CodeInline"/>
-          <w:rFonts w:eastAsiaTheme="minorHAnsi"/>
-        </w:rPr>
-        <w:t>.h</w:t>
-      </w:r>
-      <w:r>
-        <w:rPr>
-          <w:lang w:val="en-CA" w:eastAsia="en-CA"/>
-        </w:rPr>
-        <w:t xml:space="preserve"> files. Explain why you don’t compile header files.</w:t>
-      </w:r>
-    </w:p>
-    <w:p>
-      <w:pPr>
-        <w:pStyle w:val="ListParagraph"/>
-        <w:numPr>
-          <w:ilvl w:val="0"/>
-          <w:numId w:val="11"/>
-        </w:numPr>
-        <w:autoSpaceDE/>
-        <w:autoSpaceDN/>
-        <w:adjustRightInd/>
-        <w:rPr>
-          <w:lang w:val="en-CA" w:eastAsia="en-CA"/>
-        </w:rPr>
-      </w:pPr>
-      <w:r>
-        <w:rPr>
-          <w:lang w:val="en-CA" w:eastAsia="en-CA"/>
-        </w:rPr>
-        <w:t xml:space="preserve">Explain why you should </w:t>
+        <w:t xml:space="preserve">why you should </w:t>
       </w:r>
       <w:r>
         <w:rPr>
@@ -6220,29 +6179,10 @@
     </w:p>
     <w:p>
       <w:pPr>
-        <w:pStyle w:val="ListParagraph"/>
-        <w:numPr>
-          <w:ilvl w:val="0"/>
-          <w:numId w:val="11"/>
-        </w:numPr>
-        <w:autoSpaceDE/>
-        <w:autoSpaceDN/>
-        <w:adjustRightInd/>
-        <w:rPr>
-          <w:lang w:val="en-CA" w:eastAsia="en-CA"/>
-        </w:rPr>
-      </w:pPr>
-      <w:r>
-        <w:rPr>
-          <w:lang w:val="en-CA" w:eastAsia="en-CA"/>
-        </w:rPr>
-        <w:t>Explain in your own words what have you learned on this workshop.</w:t>
-      </w:r>
-    </w:p>
-    <w:p>
-      <w:pPr>
         <w:pStyle w:val="Heading2"/>
       </w:pPr>
+      <w:bookmarkStart w:id="0" w:name="_GoBack"/>
+      <w:bookmarkEnd w:id="0"/>
       <w:r>
         <w:t xml:space="preserve">Quiz </w:t>
       </w:r>
@@ -8332,6 +8272,18 @@
   </w:num>
   <w:num w:numId="13">
     <w:abstractNumId w:val="12"/>
+  </w:num>
+  <w:num w:numId="14">
+    <w:abstractNumId w:val="3"/>
+    <w:lvlOverride w:ilvl="0"/>
+    <w:lvlOverride w:ilvl="1"/>
+    <w:lvlOverride w:ilvl="2"/>
+    <w:lvlOverride w:ilvl="3"/>
+    <w:lvlOverride w:ilvl="4"/>
+    <w:lvlOverride w:ilvl="5"/>
+    <w:lvlOverride w:ilvl="6"/>
+    <w:lvlOverride w:ilvl="7"/>
+    <w:lvlOverride w:ilvl="8"/>
   </w:num>
   <w:numIdMacAtCleanup w:val="13"/>
 </w:numbering>
@@ -9862,7 +9814,7 @@
 </file>
 
 <file path=customXml/itemProps1.xml><?xml version="1.0" encoding="utf-8"?>
-<ds:datastoreItem xmlns:ds="http://schemas.openxmlformats.org/officeDocument/2006/customXml" ds:itemID="{701D1796-2790-41A1-A130-EF300D57DB1A}">
+<ds:datastoreItem xmlns:ds="http://schemas.openxmlformats.org/officeDocument/2006/customXml" ds:itemID="{A67D9F4C-CA80-45DB-B095-B52D577C2A08}">
   <ds:schemaRefs>
     <ds:schemaRef ds:uri="http://schemas.openxmlformats.org/officeDocument/2006/bibliography"/>
   </ds:schemaRefs>

</xml_diff>

<commit_message>
Updated the submission command!
</commit_message>
<xml_diff>
--- a/WS01/Workshop-01.docx
+++ b/WS01/Workshop-01.docx
@@ -5319,7 +5319,7 @@
           <w:sz w:val="32"/>
           <w:szCs w:val="32"/>
         </w:rPr>
-        <w:t>_XXX</w:t>
+        <w:t>XXX</w:t>
       </w:r>
       <w:r>
         <w:rPr>
@@ -6181,8 +6181,6 @@
       <w:pPr>
         <w:pStyle w:val="Heading2"/>
       </w:pPr>
-      <w:bookmarkStart w:id="0" w:name="_GoBack"/>
-      <w:bookmarkEnd w:id="0"/>
       <w:r>
         <w:t xml:space="preserve">Quiz </w:t>
       </w:r>
@@ -6437,6 +6435,8 @@
         </w:rPr>
         <w:t>~profname.proflastname/submit 244</w:t>
       </w:r>
+      <w:bookmarkStart w:id="0" w:name="_GoBack"/>
+      <w:bookmarkEnd w:id="0"/>
       <w:r>
         <w:rPr>
           <w:rFonts w:ascii="Consolas" w:eastAsia="Times New Roman" w:hAnsi="Consolas" w:cs="Courier New"/>
@@ -6447,7 +6447,7 @@
           <w:sz w:val="32"/>
           <w:szCs w:val="32"/>
         </w:rPr>
-        <w:t>_XXX</w:t>
+        <w:t>XXX</w:t>
       </w:r>
       <w:r>
         <w:rPr>
@@ -8275,15 +8275,6 @@
   </w:num>
   <w:num w:numId="14">
     <w:abstractNumId w:val="3"/>
-    <w:lvlOverride w:ilvl="0"/>
-    <w:lvlOverride w:ilvl="1"/>
-    <w:lvlOverride w:ilvl="2"/>
-    <w:lvlOverride w:ilvl="3"/>
-    <w:lvlOverride w:ilvl="4"/>
-    <w:lvlOverride w:ilvl="5"/>
-    <w:lvlOverride w:ilvl="6"/>
-    <w:lvlOverride w:ilvl="7"/>
-    <w:lvlOverride w:ilvl="8"/>
   </w:num>
   <w:numIdMacAtCleanup w:val="13"/>
 </w:numbering>
@@ -9814,7 +9805,7 @@
 </file>
 
 <file path=customXml/itemProps1.xml><?xml version="1.0" encoding="utf-8"?>
-<ds:datastoreItem xmlns:ds="http://schemas.openxmlformats.org/officeDocument/2006/customXml" ds:itemID="{A67D9F4C-CA80-45DB-B095-B52D577C2A08}">
+<ds:datastoreItem xmlns:ds="http://schemas.openxmlformats.org/officeDocument/2006/customXml" ds:itemID="{BD694BEA-B139-429F-8113-E941B0DFD061}">
   <ds:schemaRefs>
     <ds:schemaRef ds:uri="http://schemas.openxmlformats.org/officeDocument/2006/bibliography"/>
   </ds:schemaRefs>

</xml_diff>

<commit_message>
Typo in WS1 regarding the repository URL
</commit_message>
<xml_diff>
--- a/WS01/Workshop-01.docx
+++ b/WS01/Workshop-01.docx
@@ -590,15 +590,51 @@
         </w:rPr>
         <w:t xml:space="preserve">Open </w:t>
       </w:r>
-      <w:hyperlink r:id="rId8" w:history="1">
-        <w:r>
-          <w:rPr>
-            <w:rStyle w:val="Hyperlink"/>
-            <w:rFonts w:eastAsia="Times New Roman" w:cs="Arial"/>
-          </w:rPr>
-          <w:t>https://github.com/Seneca-244200/OOP-Workshops</w:t>
-        </w:r>
-      </w:hyperlink>
+      <w:bookmarkStart w:id="0" w:name="_GoBack"/>
+      <w:r>
+        <w:rPr>
+          <w:rFonts w:eastAsia="Times New Roman" w:cs="Arial"/>
+        </w:rPr>
+        <w:fldChar w:fldCharType="begin"/>
+      </w:r>
+      <w:r>
+        <w:rPr>
+          <w:rFonts w:eastAsia="Times New Roman" w:cs="Arial"/>
+        </w:rPr>
+        <w:instrText xml:space="preserve"> HYPERLINK "</w:instrText>
+      </w:r>
+      <w:r>
+        <w:rPr>
+          <w:rFonts w:eastAsia="Times New Roman" w:cs="Arial"/>
+        </w:rPr>
+        <w:instrText>https://github.com/Seneca-244200/BTP-Workshops</w:instrText>
+      </w:r>
+      <w:r>
+        <w:rPr>
+          <w:rFonts w:eastAsia="Times New Roman" w:cs="Arial"/>
+        </w:rPr>
+        <w:instrText xml:space="preserve">" </w:instrText>
+      </w:r>
+      <w:r>
+        <w:rPr>
+          <w:rFonts w:eastAsia="Times New Roman" w:cs="Arial"/>
+        </w:rPr>
+        <w:fldChar w:fldCharType="separate"/>
+      </w:r>
+      <w:r>
+        <w:rPr>
+          <w:rStyle w:val="Hyperlink"/>
+          <w:rFonts w:eastAsia="Times New Roman" w:cs="Arial"/>
+        </w:rPr>
+        <w:t>https://github.com/Seneca-244200/BTP-Workshops</w:t>
+      </w:r>
+      <w:r>
+        <w:rPr>
+          <w:rFonts w:eastAsia="Times New Roman" w:cs="Arial"/>
+        </w:rPr>
+        <w:fldChar w:fldCharType="end"/>
+      </w:r>
+      <w:bookmarkEnd w:id="0"/>
       <w:r>
         <w:rPr>
           <w:rFonts w:eastAsia="Times New Roman" w:cs="Arial"/>
@@ -662,7 +698,7 @@
                     </pic:cNvPicPr>
                   </pic:nvPicPr>
                   <pic:blipFill>
-                    <a:blip r:embed="rId9">
+                    <a:blip r:embed="rId8">
                       <a:extLst>
                         <a:ext uri="{28A0092B-C50C-407E-A947-70E740481C1C}">
                           <a14:useLocalDpi xmlns:a14="http://schemas.microsoft.com/office/drawing/2010/main" val="0"/>
@@ -767,7 +803,7 @@
                     </pic:cNvPicPr>
                   </pic:nvPicPr>
                   <pic:blipFill>
-                    <a:blip r:embed="rId10">
+                    <a:blip r:embed="rId9">
                       <a:extLst>
                         <a:ext uri="{28A0092B-C50C-407E-A947-70E740481C1C}">
                           <a14:useLocalDpi xmlns:a14="http://schemas.microsoft.com/office/drawing/2010/main" val="0"/>
@@ -952,7 +988,7 @@
                     </pic:cNvPicPr>
                   </pic:nvPicPr>
                   <pic:blipFill>
-                    <a:blip r:embed="rId11">
+                    <a:blip r:embed="rId10">
                       <a:extLst>
                         <a:ext uri="{28A0092B-C50C-407E-A947-70E740481C1C}">
                           <a14:useLocalDpi xmlns:a14="http://schemas.microsoft.com/office/drawing/2010/main" val="0"/>
@@ -1049,7 +1085,7 @@
                     </pic:cNvPicPr>
                   </pic:nvPicPr>
                   <pic:blipFill>
-                    <a:blip r:embed="rId12">
+                    <a:blip r:embed="rId11">
                       <a:extLst>
                         <a:ext uri="{28A0092B-C50C-407E-A947-70E740481C1C}">
                           <a14:useLocalDpi xmlns:a14="http://schemas.microsoft.com/office/drawing/2010/main" val="0"/>
@@ -1766,7 +1802,7 @@
                     </pic:cNvPicPr>
                   </pic:nvPicPr>
                   <pic:blipFill>
-                    <a:blip r:embed="rId13">
+                    <a:blip r:embed="rId12">
                       <a:extLst>
                         <a:ext uri="{28A0092B-C50C-407E-A947-70E740481C1C}">
                           <a14:useLocalDpi xmlns:a14="http://schemas.microsoft.com/office/drawing/2010/main" val="0"/>
@@ -1810,7 +1846,7 @@
         </w:rPr>
         <w:t xml:space="preserve">Open </w:t>
       </w:r>
-      <w:hyperlink r:id="rId14" w:history="1">
+      <w:hyperlink r:id="rId13" w:history="1">
         <w:r>
           <w:rPr>
             <w:rStyle w:val="Hyperlink"/>
@@ -5495,7 +5531,7 @@
       <w:r>
         <w:t xml:space="preserve">You can find videos that support these steps in: </w:t>
       </w:r>
-      <w:hyperlink r:id="rId15" w:history="1">
+      <w:hyperlink r:id="rId14" w:history="1">
         <w:r>
           <w:rPr>
             <w:rStyle w:val="Hyperlink"/>
@@ -5532,7 +5568,7 @@
       <w:r>
         <w:t xml:space="preserve">Download Visual Studio Community from </w:t>
       </w:r>
-      <w:hyperlink r:id="rId16" w:history="1">
+      <w:hyperlink r:id="rId15" w:history="1">
         <w:r>
           <w:rPr>
             <w:rStyle w:val="Hyperlink"/>
@@ -5611,7 +5647,7 @@
       <w:r>
         <w:t xml:space="preserve"> version control software installed, download and install it from </w:t>
       </w:r>
-      <w:hyperlink r:id="rId17" w:history="1">
+      <w:hyperlink r:id="rId16" w:history="1">
         <w:r>
           <w:rPr>
             <w:rStyle w:val="Hyperlink"/>
@@ -5697,7 +5733,7 @@
       <w:r>
         <w:t xml:space="preserve">Here is the download page: </w:t>
       </w:r>
-      <w:hyperlink r:id="rId18" w:history="1">
+      <w:hyperlink r:id="rId17" w:history="1">
         <w:r>
           <w:rPr>
             <w:rStyle w:val="Hyperlink"/>
@@ -5953,7 +5989,7 @@
       <w:r>
         <w:t xml:space="preserve"> </w:t>
       </w:r>
-      <w:hyperlink r:id="rId19" w:history="1">
+      <w:hyperlink r:id="rId18" w:history="1">
         <w:r>
           <w:rPr>
             <w:rStyle w:val="Hyperlink"/>
@@ -6381,8 +6417,6 @@
       <w:r>
         <w:t>to your matrix account. Compile and run your code and make sure that everything is working properly.</w:t>
       </w:r>
-      <w:bookmarkStart w:id="0" w:name="_GoBack"/>
-      <w:bookmarkEnd w:id="0"/>
     </w:p>
     <w:p>
       <w:r>
@@ -9829,7 +9863,7 @@
 </file>
 
 <file path=customXml/itemProps1.xml><?xml version="1.0" encoding="utf-8"?>
-<ds:datastoreItem xmlns:ds="http://schemas.openxmlformats.org/officeDocument/2006/customXml" ds:itemID="{FABD1CAD-B1CE-4084-96B7-FE3D68E4B3AD}">
+<ds:datastoreItem xmlns:ds="http://schemas.openxmlformats.org/officeDocument/2006/customXml" ds:itemID="{13A303FF-C7B6-4147-9A16-6109CE679E6A}">
   <ds:schemaRefs>
     <ds:schemaRef ds:uri="http://schemas.openxmlformats.org/officeDocument/2006/bibliography"/>
   </ds:schemaRefs>

</xml_diff>